<commit_message>
Colocado o link do sistema.
</commit_message>
<xml_diff>
--- a/Sistema BioSistema Web.docx
+++ b/Sistema BioSistema Web.docx
@@ -18,27 +18,36 @@
           <w:sz w:val="28"/>
           <w:szCs w:val="28"/>
         </w:rPr>
-        <w:t xml:space="preserve">Sistema </w:t>
-      </w:r>
-      <w:proofErr w:type="spellStart"/>
-      <w:proofErr w:type="gramStart"/>
-      <w:r>
+        <w:t>Sistema BioSistema Web</w:t>
+      </w:r>
+    </w:p>
+    <w:p>
+      <w:pPr>
+        <w:spacing w:after="0"/>
+        <w:jc w:val="center"/>
         <w:rPr>
           <w:b/>
           <w:sz w:val="28"/>
           <w:szCs w:val="28"/>
         </w:rPr>
-        <w:t>BioSistema</w:t>
-      </w:r>
-      <w:proofErr w:type="spellEnd"/>
-      <w:proofErr w:type="gramEnd"/>
+      </w:pPr>
       <w:r>
         <w:rPr>
           <w:b/>
           <w:sz w:val="28"/>
           <w:szCs w:val="28"/>
         </w:rPr>
-        <w:t xml:space="preserve"> Web</w:t>
+        <w:t>http://bioinfo.net.br/</w:t>
+      </w:r>
+      <w:bookmarkStart w:id="0" w:name="_GoBack"/>
+      <w:bookmarkEnd w:id="0"/>
+      <w:r>
+        <w:rPr>
+          <w:b/>
+          <w:sz w:val="28"/>
+          <w:szCs w:val="28"/>
+        </w:rPr>
+        <w:t>probioclinica/sistema.php</w:t>
       </w:r>
     </w:p>
     <w:p>
@@ -86,13 +95,8 @@
         </w:rPr>
         <w:t>Usuário(s):</w:t>
       </w:r>
-      <w:proofErr w:type="gramStart"/>
-      <w:r>
-        <w:t xml:space="preserve">  </w:t>
-      </w:r>
-      <w:proofErr w:type="gramEnd"/>
-      <w:r>
-        <w:t>Atendente.</w:t>
+      <w:r>
+        <w:t xml:space="preserve">  Atendente.</w:t>
       </w:r>
     </w:p>
     <w:p>
@@ -110,11 +114,9 @@
         </w:rPr>
         <w:t>O que faz:</w:t>
       </w:r>
-      <w:proofErr w:type="gramStart"/>
       <w:r>
         <w:t xml:space="preserve">   </w:t>
       </w:r>
-      <w:proofErr w:type="gramEnd"/>
       <w:r>
         <w:t>Cadastra</w:t>
       </w:r>
@@ -205,13 +207,8 @@
         </w:rPr>
         <w:t>Usuário(s):</w:t>
       </w:r>
-      <w:proofErr w:type="gramStart"/>
-      <w:r>
-        <w:t xml:space="preserve">   </w:t>
-      </w:r>
-      <w:proofErr w:type="gramEnd"/>
-      <w:r>
-        <w:t>Atendente (e só para consulta).</w:t>
+      <w:r>
+        <w:t xml:space="preserve">   Atendente (e só para consulta).</w:t>
       </w:r>
     </w:p>
     <w:p>
@@ -229,13 +226,8 @@
         </w:rPr>
         <w:t>O que faz:</w:t>
       </w:r>
-      <w:proofErr w:type="gramStart"/>
-      <w:r>
-        <w:t xml:space="preserve">   </w:t>
-      </w:r>
-      <w:proofErr w:type="gramEnd"/>
-      <w:r>
-        <w:t>Agenda ou pesquisa uma consulta/procedimento para um paciente.</w:t>
+      <w:r>
+        <w:t xml:space="preserve">   Agenda ou pesquisa uma consulta/procedimento para um paciente.</w:t>
       </w:r>
     </w:p>
     <w:p>
@@ -339,11 +331,9 @@
         </w:rPr>
         <w:t>Usuário(s):</w:t>
       </w:r>
-      <w:proofErr w:type="gramStart"/>
       <w:r>
         <w:t xml:space="preserve">   </w:t>
       </w:r>
-      <w:proofErr w:type="gramEnd"/>
       <w:r>
         <w:t>Profissional</w:t>
       </w:r>
@@ -366,11 +356,9 @@
         </w:rPr>
         <w:t>O que faz:</w:t>
       </w:r>
-      <w:proofErr w:type="gramStart"/>
       <w:r>
         <w:t xml:space="preserve">   </w:t>
       </w:r>
-      <w:proofErr w:type="gramEnd"/>
       <w:r>
         <w:t>Registra atendimento</w:t>
       </w:r>
@@ -389,13 +377,8 @@
       <w:r>
         <w:t xml:space="preserve">condutas, justificativas, </w:t>
       </w:r>
-      <w:proofErr w:type="spellStart"/>
-      <w:r>
-        <w:t>laudar</w:t>
-      </w:r>
-      <w:proofErr w:type="spellEnd"/>
-      <w:r>
-        <w:t xml:space="preserve"> (atalho para outro módulo)</w:t>
+      <w:r>
+        <w:t>laudar (atalho para outro módulo)</w:t>
       </w:r>
       <w:r>
         <w:t>.</w:t>
@@ -452,8 +435,6 @@
         <w:spacing w:after="0"/>
         <w:ind w:left="708" w:firstLine="708"/>
       </w:pPr>
-      <w:bookmarkStart w:id="0" w:name="_GoBack"/>
-      <w:bookmarkEnd w:id="0"/>
     </w:p>
     <w:sectPr>
       <w:pgSz w:w="11906" w:h="16838"/>

</xml_diff>